<commit_message>
For Franks review - removed a tbd
</commit_message>
<xml_diff>
--- a/Chef_Intermediate_Topics-StudentHandouts-v1.2.1-a.docx
+++ b/Chef_Intermediate_Topics-StudentHandouts-v1.2.1-a.docx
@@ -7,8 +7,6 @@
       <w:pPr>
         <w:pStyle w:val="Heading1"/>
       </w:pPr>
-      <w:bookmarkStart w:id="0" w:name="_GoBack"/>
-      <w:bookmarkEnd w:id="0"/>
       <w:r>
         <w:t>Training Environment</w:t>
       </w:r>
@@ -2355,11 +2353,20 @@
     <w:p>
       <w:pPr>
         <w:pStyle w:val="Commands"/>
-      </w:pPr>
-      <w:r>
+        <w:rPr>
+          <w:color w:val="FF0000"/>
+        </w:rPr>
+      </w:pPr>
+      <w:r>
+        <w:rPr>
+          <w:color w:val="FF0000"/>
+        </w:rPr>
         <w:t xml:space="preserve">tbd </w:t>
       </w:r>
       <w:r>
+        <w:rPr>
+          <w:color w:val="FF0000"/>
+        </w:rPr>
         <w:t>slides 3-44 and 3-45 is the above correct?</w:t>
       </w:r>
     </w:p>
@@ -4289,14 +4296,6 @@
         <w:pStyle w:val="Commands"/>
       </w:pPr>
       <w:r>
-        <w:t>tbd</w:t>
-      </w:r>
-    </w:p>
-    <w:p>
-      <w:pPr>
-        <w:pStyle w:val="Commands"/>
-      </w:pPr>
-      <w:r>
         <w:t xml:space="preserve">$ </w:t>
       </w:r>
       <w:r>
@@ -5032,6 +5031,7 @@
         </w:rPr>
         <w:t xml:space="preserve">tar.gz -C cookbooks/ </w:t>
       </w:r>
+      <w:bookmarkStart w:id="0" w:name="_GoBack"/>
       <w:r>
         <w:rPr>
           <w:bCs/>
@@ -5041,6 +5041,7 @@
         </w:rPr>
         <w:t>tbd</w:t>
       </w:r>
+      <w:bookmarkEnd w:id="0"/>
       <w:r>
         <w:rPr>
           <w:bCs/>
@@ -6205,7 +6206,14 @@
           <w:b/>
           <w:color w:val="FF0000"/>
         </w:rPr>
-        <w:t xml:space="preserve"> use in this file example.</w:t>
+        <w:t xml:space="preserve"> use in this file example</w:t>
+      </w:r>
+      <w:r>
+        <w:rPr>
+          <w:b/>
+          <w:color w:val="FF0000"/>
+        </w:rPr>
+        <w:t xml:space="preserve"> to align. </w:t>
       </w:r>
     </w:p>
     <w:p>
@@ -6996,1077 +7004,6 @@
       <w:r>
         <w:t>$ rspec</w:t>
       </w:r>
-    </w:p>
-    <w:p>
-      <w:pPr>
-        <w:pStyle w:val="Commands"/>
-      </w:pPr>
-    </w:p>
-    <w:p>
-      <w:pPr>
-        <w:pStyle w:val="Commands"/>
-      </w:pPr>
-    </w:p>
-    <w:p>
-      <w:pPr>
-        <w:pStyle w:val="Commands"/>
-      </w:pPr>
-    </w:p>
-    <w:p>
-      <w:pPr>
-        <w:pStyle w:val="Commands"/>
-      </w:pPr>
-    </w:p>
-    <w:p>
-      <w:pPr>
-        <w:pStyle w:val="Commands"/>
-      </w:pPr>
-    </w:p>
-    <w:p>
-      <w:pPr>
-        <w:pStyle w:val="Commands"/>
-      </w:pPr>
-    </w:p>
-    <w:p>
-      <w:pPr>
-        <w:pStyle w:val="Commands"/>
-      </w:pPr>
-    </w:p>
-    <w:p>
-      <w:pPr>
-        <w:pStyle w:val="Commands"/>
-      </w:pPr>
-    </w:p>
-    <w:p>
-      <w:pPr>
-        <w:pStyle w:val="Commands"/>
-      </w:pPr>
-    </w:p>
-    <w:p>
-      <w:pPr>
-        <w:pStyle w:val="Commands"/>
-      </w:pPr>
-    </w:p>
-    <w:p>
-      <w:pPr>
-        <w:pStyle w:val="Commands"/>
-      </w:pPr>
-    </w:p>
-    <w:p>
-      <w:pPr>
-        <w:pStyle w:val="Commands"/>
-      </w:pPr>
-    </w:p>
-    <w:p>
-      <w:pPr>
-        <w:pStyle w:val="Commands"/>
-      </w:pPr>
-    </w:p>
-    <w:p>
-      <w:pPr>
-        <w:pStyle w:val="Commands"/>
-      </w:pPr>
-    </w:p>
-    <w:p>
-      <w:pPr>
-        <w:pStyle w:val="Commands"/>
-      </w:pPr>
-    </w:p>
-    <w:p>
-      <w:pPr>
-        <w:pStyle w:val="Commands"/>
-      </w:pPr>
-      <w:r>
-        <w:t>------------old-----------</w:t>
-      </w:r>
-    </w:p>
-    <w:p>
-      <w:pPr>
-        <w:autoSpaceDE w:val="0"/>
-        <w:autoSpaceDN w:val="0"/>
-        <w:adjustRightInd w:val="0"/>
-        <w:rPr>
-          <w:rFonts w:ascii="CourierNewPSMT" w:hAnsi="CourierNewPSMT" w:cs="CourierNewPSMT"/>
-          <w:sz w:val="26"/>
-          <w:szCs w:val="26"/>
-        </w:rPr>
-      </w:pPr>
-      <w:r>
-        <w:rPr>
-          <w:rFonts w:ascii="CourierNewPSMT" w:hAnsi="CourierNewPSMT" w:cs="CourierNewPSMT"/>
-          <w:sz w:val="26"/>
-          <w:szCs w:val="26"/>
-        </w:rPr>
-        <w:t>$ gem install chefspec -v 4.0.1</w:t>
-      </w:r>
-    </w:p>
-    <w:p>
-      <w:pPr>
-        <w:autoSpaceDE w:val="0"/>
-        <w:autoSpaceDN w:val="0"/>
-        <w:adjustRightInd w:val="0"/>
-        <w:rPr>
-          <w:rFonts w:ascii="CourierNewPS-BoldMT" w:hAnsi="CourierNewPS-BoldMT" w:cs="CourierNewPS-BoldMT"/>
-          <w:b/>
-          <w:bCs/>
-          <w:sz w:val="26"/>
-          <w:szCs w:val="26"/>
-        </w:rPr>
-      </w:pPr>
-    </w:p>
-    <w:p>
-      <w:pPr>
-        <w:autoSpaceDE w:val="0"/>
-        <w:autoSpaceDN w:val="0"/>
-        <w:adjustRightInd w:val="0"/>
-      </w:pPr>
-      <w:r>
-        <w:rPr>
-          <w:rFonts w:ascii="CourierNewPS-BoldMT" w:hAnsi="CourierNewPS-BoldMT" w:cs="CourierNewPS-BoldMT"/>
-          <w:b/>
-          <w:bCs/>
-          <w:sz w:val="26"/>
-          <w:szCs w:val="26"/>
-        </w:rPr>
-        <w:t>cookbooks/motd/spec/spec_helper.rb</w:t>
-      </w:r>
-    </w:p>
-    <w:p>
-      <w:pPr>
-        <w:pStyle w:val="Commands"/>
-      </w:pPr>
-    </w:p>
-    <w:p>
-      <w:pPr>
-        <w:pStyle w:val="Commands"/>
-      </w:pPr>
-      <w:r>
-        <w:t>require 'chefspec'</w:t>
-      </w:r>
-    </w:p>
-    <w:p>
-      <w:pPr>
-        <w:pStyle w:val="Commands"/>
-      </w:pPr>
-      <w:r>
-        <w:t>at_exit { ChefSpec::Coverage.report! }</w:t>
-      </w:r>
-    </w:p>
-    <w:p>
-      <w:pPr>
-        <w:pStyle w:val="Commands"/>
-        <w:rPr>
-          <w:b/>
-          <w:bCs/>
-        </w:rPr>
-      </w:pPr>
-    </w:p>
-    <w:p>
-      <w:pPr>
-        <w:pStyle w:val="Commands"/>
-      </w:pPr>
-      <w:r>
-        <w:t>$ mkdir cookbooks/motd/spec</w:t>
-      </w:r>
-    </w:p>
-    <w:p>
-      <w:pPr>
-        <w:pStyle w:val="Commands"/>
-      </w:pPr>
-      <w:r>
-        <w:t>$ mkdir cookbooks/motd/spec/unit</w:t>
-      </w:r>
-    </w:p>
-    <w:p>
-      <w:pPr>
-        <w:pStyle w:val="Commands"/>
-        <w:rPr>
-          <w:b/>
-          <w:bCs/>
-        </w:rPr>
-      </w:pPr>
-    </w:p>
-    <w:p>
-      <w:pPr>
-        <w:pStyle w:val="Commands"/>
-        <w:keepNext/>
-        <w:rPr>
-          <w:b/>
-        </w:rPr>
-      </w:pPr>
-      <w:r>
-        <w:rPr>
-          <w:b/>
-        </w:rPr>
-        <w:t>cookbooks/motd/spec/unit/default_spec.rb</w:t>
-      </w:r>
-    </w:p>
-    <w:p>
-      <w:pPr>
-        <w:pStyle w:val="ChefCode"/>
-      </w:pPr>
-      <w:r>
-        <w:t>require_relative '../spec_helper.rb'</w:t>
-      </w:r>
-    </w:p>
-    <w:p>
-      <w:pPr>
-        <w:pStyle w:val="ChefCode"/>
-      </w:pPr>
-    </w:p>
-    <w:p>
-      <w:pPr>
-        <w:pStyle w:val="ChefCode"/>
-      </w:pPr>
-      <w:r>
-        <w:t>describe 'motd::default' do</w:t>
-      </w:r>
-    </w:p>
-    <w:p>
-      <w:pPr>
-        <w:pStyle w:val="ChefCode"/>
-      </w:pPr>
-      <w:r>
-        <w:t xml:space="preserve">  let(:chef_run) { ChefSpec::Runner.new.converge(described_recipe) }</w:t>
-      </w:r>
-    </w:p>
-    <w:p>
-      <w:pPr>
-        <w:pStyle w:val="ChefCode"/>
-      </w:pPr>
-    </w:p>
-    <w:p>
-      <w:pPr>
-        <w:pStyle w:val="ChefCode"/>
-      </w:pPr>
-      <w:r>
-        <w:t xml:space="preserve">  it 'does something' do</w:t>
-      </w:r>
-    </w:p>
-    <w:p>
-      <w:pPr>
-        <w:pStyle w:val="ChefCode"/>
-      </w:pPr>
-      <w:r>
-        <w:t xml:space="preserve">    </w:t>
-      </w:r>
-      <w:r>
-        <w:t>skip</w:t>
-      </w:r>
-      <w:r>
-        <w:t xml:space="preserve"> 'need to write this test'</w:t>
-      </w:r>
-    </w:p>
-    <w:p>
-      <w:pPr>
-        <w:pStyle w:val="ChefCode"/>
-      </w:pPr>
-      <w:r>
-        <w:t xml:space="preserve">  end</w:t>
-      </w:r>
-    </w:p>
-    <w:p>
-      <w:pPr>
-        <w:pStyle w:val="ChefCode"/>
-      </w:pPr>
-      <w:r>
-        <w:t>end</w:t>
-      </w:r>
-    </w:p>
-    <w:p>
-      <w:pPr>
-        <w:pStyle w:val="Commands"/>
-      </w:pPr>
-    </w:p>
-    <w:p>
-      <w:pPr>
-        <w:pStyle w:val="Commands"/>
-      </w:pPr>
-      <w:r>
-        <w:t>$ rspec cookbooks/motd</w:t>
-      </w:r>
-    </w:p>
-    <w:p>
-      <w:pPr>
-        <w:pStyle w:val="Commands"/>
-        <w:keepNext/>
-        <w:rPr>
-          <w:b/>
-        </w:rPr>
-      </w:pPr>
-      <w:r>
-        <w:rPr>
-          <w:b/>
-        </w:rPr>
-        <w:lastRenderedPageBreak/>
-        <w:t>cookbooks/motd/spec/unit/default_spec.rb</w:t>
-      </w:r>
-    </w:p>
-    <w:p>
-      <w:pPr>
-        <w:pStyle w:val="ChefCode"/>
-      </w:pPr>
-      <w:r>
-        <w:t>require_relative '../spec_helper.rb'</w:t>
-      </w:r>
-    </w:p>
-    <w:p>
-      <w:pPr>
-        <w:pStyle w:val="ChefCode"/>
-      </w:pPr>
-    </w:p>
-    <w:p>
-      <w:pPr>
-        <w:pStyle w:val="ChefCode"/>
-      </w:pPr>
-      <w:r>
-        <w:t>describe 'motd::default' do</w:t>
-      </w:r>
-    </w:p>
-    <w:p>
-      <w:pPr>
-        <w:pStyle w:val="ChefCode"/>
-      </w:pPr>
-      <w:r>
-        <w:t xml:space="preserve">  let(:chef_run) { ChefSpec::Runner.new.converge(described_recipe) }</w:t>
-      </w:r>
-    </w:p>
-    <w:p>
-      <w:pPr>
-        <w:pStyle w:val="ChefCode"/>
-      </w:pPr>
-    </w:p>
-    <w:p>
-      <w:pPr>
-        <w:pStyle w:val="ChefCode"/>
-      </w:pPr>
-      <w:r>
-        <w:t xml:space="preserve">  it 'creates an motd correctly' do</w:t>
-      </w:r>
-    </w:p>
-    <w:p>
-      <w:pPr>
-        <w:pStyle w:val="ChefCode"/>
-      </w:pPr>
-      <w:r>
-        <w:t xml:space="preserve">    expect(chef_run).to create_template('/etc/motd').with(</w:t>
-      </w:r>
-    </w:p>
-    <w:p>
-      <w:pPr>
-        <w:pStyle w:val="ChefCode"/>
-      </w:pPr>
-      <w:r>
-        <w:t xml:space="preserve">      :user =&gt; 'root',</w:t>
-      </w:r>
-    </w:p>
-    <w:p>
-      <w:pPr>
-        <w:pStyle w:val="ChefCode"/>
-      </w:pPr>
-      <w:r>
-        <w:t xml:space="preserve">      :group =&gt; 'root',</w:t>
-      </w:r>
-    </w:p>
-    <w:p>
-      <w:pPr>
-        <w:pStyle w:val="ChefCode"/>
-      </w:pPr>
-      <w:r>
-        <w:t xml:space="preserve">      :mode =&gt; '0644'</w:t>
-      </w:r>
-    </w:p>
-    <w:p>
-      <w:pPr>
-        <w:pStyle w:val="ChefCode"/>
-      </w:pPr>
-      <w:r>
-        <w:t xml:space="preserve">    )</w:t>
-      </w:r>
-    </w:p>
-    <w:p>
-      <w:pPr>
-        <w:pStyle w:val="ChefCode"/>
-      </w:pPr>
-      <w:r>
-        <w:t xml:space="preserve">  end</w:t>
-      </w:r>
-    </w:p>
-    <w:p>
-      <w:pPr>
-        <w:pStyle w:val="ChefCode"/>
-      </w:pPr>
-      <w:r>
-        <w:t>end</w:t>
-      </w:r>
-    </w:p>
-    <w:p>
-      <w:pPr>
-        <w:pStyle w:val="Commands"/>
-      </w:pPr>
-    </w:p>
-    <w:p>
-      <w:pPr>
-        <w:pStyle w:val="Commands"/>
-      </w:pPr>
-      <w:r>
-        <w:t>$ rspec cookbooks/motd</w:t>
-      </w:r>
-    </w:p>
-    <w:p>
-      <w:pPr>
-        <w:pStyle w:val="Commands"/>
-      </w:pPr>
-    </w:p>
-    <w:p>
-      <w:pPr>
-        <w:pStyle w:val="Commands"/>
-        <w:keepNext/>
-        <w:rPr>
-          <w:b/>
-          <w:bCs/>
-        </w:rPr>
-      </w:pPr>
-      <w:r>
-        <w:rPr>
-          <w:b/>
-          <w:bCs/>
-        </w:rPr>
-        <w:t>cookbooks/motd/recipes/default.rb</w:t>
-      </w:r>
-    </w:p>
-    <w:p>
-      <w:pPr>
-        <w:pStyle w:val="ChefCode"/>
-      </w:pPr>
-      <w:r>
-        <w:t>...</w:t>
-      </w:r>
-    </w:p>
-    <w:p>
-      <w:pPr>
-        <w:pStyle w:val="ChefCode"/>
-        <w:rPr>
-          <w:color w:val="000000"/>
-          <w:szCs w:val="26"/>
-        </w:rPr>
-      </w:pPr>
-      <w:r>
-        <w:rPr>
-          <w:color w:val="000000"/>
-          <w:szCs w:val="26"/>
-        </w:rPr>
-        <w:t xml:space="preserve">template "/etc/motd" </w:t>
-      </w:r>
-      <w:r>
-        <w:rPr>
-          <w:bCs/>
-          <w:color w:val="000000"/>
-          <w:szCs w:val="26"/>
-        </w:rPr>
-        <w:t>do</w:t>
-      </w:r>
-    </w:p>
-    <w:p>
-      <w:pPr>
-        <w:pStyle w:val="ChefCode"/>
-        <w:rPr>
-          <w:color w:val="000000"/>
-          <w:szCs w:val="26"/>
-        </w:rPr>
-      </w:pPr>
-      <w:r>
-        <w:rPr>
-          <w:color w:val="000000"/>
-          <w:szCs w:val="26"/>
-        </w:rPr>
-        <w:t xml:space="preserve">  source "motd.erb"</w:t>
-      </w:r>
-    </w:p>
-    <w:p>
-      <w:pPr>
-        <w:pStyle w:val="ChefCode"/>
-        <w:rPr>
-          <w:color w:val="000000"/>
-          <w:szCs w:val="26"/>
-        </w:rPr>
-      </w:pPr>
-      <w:r>
-        <w:rPr>
-          <w:color w:val="000000"/>
-          <w:szCs w:val="26"/>
-        </w:rPr>
-        <w:t xml:space="preserve">  mode "0644"</w:t>
-      </w:r>
-    </w:p>
-    <w:p>
-      <w:pPr>
-        <w:pStyle w:val="ChefCode"/>
-        <w:rPr>
-          <w:b/>
-          <w:color w:val="000000"/>
-          <w:szCs w:val="26"/>
-        </w:rPr>
-      </w:pPr>
-      <w:r>
-        <w:rPr>
-          <w:b/>
-          <w:color w:val="000000"/>
-          <w:szCs w:val="26"/>
-        </w:rPr>
-        <w:t xml:space="preserve">  owner "root"</w:t>
-      </w:r>
-    </w:p>
-    <w:p>
-      <w:pPr>
-        <w:pStyle w:val="ChefCode"/>
-        <w:rPr>
-          <w:b/>
-          <w:color w:val="000000"/>
-          <w:szCs w:val="26"/>
-        </w:rPr>
-      </w:pPr>
-      <w:r>
-        <w:rPr>
-          <w:b/>
-          <w:color w:val="000000"/>
-          <w:szCs w:val="26"/>
-        </w:rPr>
-        <w:t xml:space="preserve">  group "root"</w:t>
-      </w:r>
-    </w:p>
-    <w:p>
-      <w:pPr>
-        <w:pStyle w:val="ChefCode"/>
-      </w:pPr>
-      <w:r>
-        <w:rPr>
-          <w:bCs/>
-        </w:rPr>
-        <w:t>end</w:t>
-      </w:r>
-    </w:p>
-    <w:p>
-      <w:pPr>
-        <w:pStyle w:val="Commands"/>
-      </w:pPr>
-    </w:p>
-    <w:p>
-      <w:pPr>
-        <w:pStyle w:val="Commands"/>
-      </w:pPr>
-      <w:r>
-        <w:t>$ rspec cookbooks/motd</w:t>
-      </w:r>
-    </w:p>
-    <w:p>
-      <w:pPr>
-        <w:pStyle w:val="Commands"/>
-      </w:pPr>
-      <w:r>
-        <w:t>$ knife cookbook upload apache motd</w:t>
-      </w:r>
-    </w:p>
-    <w:p>
-      <w:pPr>
-        <w:pStyle w:val="Commands"/>
-        <w:rPr>
-          <w:b/>
-          <w:bCs/>
-        </w:rPr>
-      </w:pPr>
-    </w:p>
-    <w:p>
-      <w:pPr>
-        <w:pStyle w:val="Commands"/>
-        <w:rPr>
-          <w:b/>
-        </w:rPr>
-      </w:pPr>
-      <w:r>
-        <w:rPr>
-          <w:b/>
-        </w:rPr>
-        <w:t>cookbooks/mailx/spec/spec_helper.rb</w:t>
-      </w:r>
-    </w:p>
-    <w:p>
-      <w:pPr>
-        <w:pStyle w:val="Commands"/>
-      </w:pPr>
-      <w:r>
-        <w:t>require 'chefspec'</w:t>
-      </w:r>
-    </w:p>
-    <w:p>
-      <w:pPr>
-        <w:pStyle w:val="Commands"/>
-      </w:pPr>
-      <w:r>
-        <w:t>at_exit { ChefSpec::Coverage.report! }</w:t>
-      </w:r>
-    </w:p>
-    <w:p>
-      <w:pPr>
-        <w:pStyle w:val="Commands"/>
-      </w:pPr>
-    </w:p>
-    <w:p>
-      <w:pPr>
-        <w:pStyle w:val="Commands"/>
-        <w:keepNext/>
-        <w:rPr>
-          <w:b/>
-        </w:rPr>
-      </w:pPr>
-      <w:r>
-        <w:rPr>
-          <w:b/>
-        </w:rPr>
-        <w:lastRenderedPageBreak/>
-        <w:t>cookbooks/mailx/spec/unit/default_spec.rb</w:t>
-      </w:r>
-    </w:p>
-    <w:p>
-      <w:pPr>
-        <w:pStyle w:val="Commands"/>
-        <w:keepNext/>
-      </w:pPr>
-      <w:r>
-        <w:t>require</w:t>
-      </w:r>
-      <w:r>
-        <w:t>_relative</w:t>
-      </w:r>
-      <w:r>
-        <w:t xml:space="preserve"> '</w:t>
-      </w:r>
-      <w:r>
-        <w:t>../</w:t>
-      </w:r>
-      <w:r>
-        <w:t>spec_helper'</w:t>
-      </w:r>
-    </w:p>
-    <w:p>
-      <w:pPr>
-        <w:pStyle w:val="Commands"/>
-        <w:keepNext/>
-      </w:pPr>
-    </w:p>
-    <w:p>
-      <w:pPr>
-        <w:pStyle w:val="Commands"/>
-        <w:keepNext/>
-      </w:pPr>
-      <w:r>
-        <w:t xml:space="preserve">describe 'mailx::default' </w:t>
-      </w:r>
-      <w:r>
-        <w:rPr>
-          <w:b/>
-          <w:bCs/>
-        </w:rPr>
-        <w:t>do</w:t>
-      </w:r>
-    </w:p>
-    <w:p>
-      <w:pPr>
-        <w:pStyle w:val="Commands"/>
-        <w:keepNext/>
-      </w:pPr>
-      <w:r>
-        <w:tab/>
-        <w:t xml:space="preserve">context 'on Debian' </w:t>
-      </w:r>
-      <w:r>
-        <w:rPr>
-          <w:b/>
-          <w:bCs/>
-        </w:rPr>
-        <w:t>do</w:t>
-      </w:r>
-    </w:p>
-    <w:p>
-      <w:pPr>
-        <w:pStyle w:val="Commands"/>
-        <w:keepNext/>
-      </w:pPr>
-      <w:r>
-        <w:tab/>
-      </w:r>
-      <w:r>
-        <w:tab/>
-        <w:t>let(:chef_run) { ChefSpec::Runner.new({:platform =&gt; 'ubuntu', :version =&gt; '14.04'}).converge(described_recipe) }</w:t>
-      </w:r>
-    </w:p>
-    <w:p>
-      <w:pPr>
-        <w:pStyle w:val="Commands"/>
-        <w:keepNext/>
-      </w:pPr>
-    </w:p>
-    <w:p>
-      <w:pPr>
-        <w:pStyle w:val="Commands"/>
-        <w:keepNext/>
-      </w:pPr>
-      <w:r>
-        <w:tab/>
-      </w:r>
-      <w:r>
-        <w:tab/>
-        <w:t xml:space="preserve">it 'should install the correct packages' </w:t>
-      </w:r>
-      <w:r>
-        <w:rPr>
-          <w:b/>
-          <w:bCs/>
-        </w:rPr>
-        <w:t>do</w:t>
-      </w:r>
-    </w:p>
-    <w:p>
-      <w:pPr>
-        <w:pStyle w:val="Commands"/>
-        <w:keepNext/>
-      </w:pPr>
-      <w:r>
-        <w:tab/>
-      </w:r>
-      <w:r>
-        <w:tab/>
-      </w:r>
-      <w:r>
-        <w:tab/>
-        <w:t>expect(chef_run).to install_package 'mailutils'</w:t>
-      </w:r>
-    </w:p>
-    <w:p>
-      <w:pPr>
-        <w:pStyle w:val="Commands"/>
-        <w:keepNext/>
-      </w:pPr>
-      <w:r>
-        <w:tab/>
-      </w:r>
-      <w:r>
-        <w:tab/>
-      </w:r>
-      <w:r>
-        <w:rPr>
-          <w:b/>
-          <w:bCs/>
-        </w:rPr>
-        <w:t>end</w:t>
-      </w:r>
-    </w:p>
-    <w:p>
-      <w:pPr>
-        <w:pStyle w:val="Commands"/>
-        <w:keepNext/>
-      </w:pPr>
-      <w:r>
-        <w:tab/>
-      </w:r>
-      <w:r>
-        <w:rPr>
-          <w:b/>
-          <w:bCs/>
-        </w:rPr>
-        <w:t>end</w:t>
-      </w:r>
-    </w:p>
-    <w:p>
-      <w:pPr>
-        <w:pStyle w:val="Commands"/>
-        <w:ind w:firstLine="720"/>
-      </w:pPr>
-      <w:r>
-        <w:t xml:space="preserve">context 'on CentOS' </w:t>
-      </w:r>
-      <w:r>
-        <w:rPr>
-          <w:b/>
-          <w:bCs/>
-        </w:rPr>
-        <w:t>do</w:t>
-      </w:r>
-    </w:p>
-    <w:p>
-      <w:pPr>
-        <w:pStyle w:val="Commands"/>
-        <w:ind w:left="720" w:firstLine="720"/>
-      </w:pPr>
-      <w:r>
-        <w:t>let(:chef_run) { ChefSpec::Runner.new({:platform =&gt; 'centos', :version =&gt; '6.5'}).converge(described_recipe) }</w:t>
-      </w:r>
-    </w:p>
-    <w:p>
-      <w:pPr>
-        <w:pStyle w:val="Commands"/>
-      </w:pPr>
-    </w:p>
-    <w:p>
-      <w:pPr>
-        <w:pStyle w:val="Commands"/>
-        <w:ind w:firstLine="720"/>
-      </w:pPr>
-      <w:r>
-        <w:tab/>
-        <w:t xml:space="preserve">it 'should install the correct packages' </w:t>
-      </w:r>
-      <w:r>
-        <w:rPr>
-          <w:b/>
-          <w:bCs/>
-        </w:rPr>
-        <w:t>do</w:t>
-      </w:r>
-    </w:p>
-    <w:p>
-      <w:pPr>
-        <w:pStyle w:val="Commands"/>
-        <w:ind w:firstLine="720"/>
-      </w:pPr>
-      <w:r>
-        <w:tab/>
-      </w:r>
-      <w:r>
-        <w:tab/>
-        <w:t>expect(chef_run).to install_package 'mailx'</w:t>
-      </w:r>
-    </w:p>
-    <w:p>
-      <w:pPr>
-        <w:pStyle w:val="Commands"/>
-      </w:pPr>
-      <w:r>
-        <w:tab/>
-      </w:r>
-      <w:r>
-        <w:tab/>
-      </w:r>
-      <w:r>
-        <w:rPr>
-          <w:b/>
-          <w:bCs/>
-        </w:rPr>
-        <w:t>end</w:t>
-      </w:r>
-    </w:p>
-    <w:p>
-      <w:pPr>
-        <w:pStyle w:val="Commands"/>
-        <w:ind w:firstLine="720"/>
-        <w:rPr>
-          <w:b/>
-          <w:bCs/>
-        </w:rPr>
-      </w:pPr>
-      <w:r>
-        <w:rPr>
-          <w:b/>
-          <w:bCs/>
-        </w:rPr>
-        <w:t>end</w:t>
-      </w:r>
-    </w:p>
-    <w:p>
-      <w:pPr>
-        <w:pStyle w:val="Commands"/>
-      </w:pPr>
-      <w:r>
-        <w:rPr>
-          <w:b/>
-          <w:bCs/>
-        </w:rPr>
-        <w:t>end</w:t>
-      </w:r>
-    </w:p>
-    <w:p>
-      <w:pPr>
-        <w:pStyle w:val="Commands"/>
-      </w:pPr>
-    </w:p>
-    <w:p>
-      <w:pPr>
-        <w:pStyle w:val="Commands"/>
-      </w:pPr>
-    </w:p>
-    <w:p>
-      <w:pPr>
-        <w:pStyle w:val="Commands"/>
-      </w:pPr>
-      <w:r>
-        <w:t>$ rspec cookbooks/</w:t>
-      </w:r>
-      <w:r>
-        <w:t>mailx</w:t>
-      </w:r>
-    </w:p>
-    <w:p>
-      <w:pPr>
-        <w:pStyle w:val="Commands"/>
-      </w:pPr>
-    </w:p>
-    <w:p>
-      <w:pPr>
-        <w:pStyle w:val="Commands"/>
-        <w:rPr>
-          <w:b/>
-        </w:rPr>
-      </w:pPr>
-      <w:r>
-        <w:rPr>
-          <w:b/>
-        </w:rPr>
-        <w:t>cookbooks/mailx/attributes/default.rb</w:t>
-      </w:r>
-    </w:p>
-    <w:p>
-      <w:pPr>
-        <w:pStyle w:val="ChefCode"/>
-      </w:pPr>
-      <w:r>
-        <w:t>case node['platform_family']</w:t>
-      </w:r>
-    </w:p>
-    <w:p>
-      <w:pPr>
-        <w:pStyle w:val="ChefCode"/>
-      </w:pPr>
-      <w:r>
-        <w:t>when "debian"</w:t>
-      </w:r>
-    </w:p>
-    <w:p>
-      <w:pPr>
-        <w:pStyle w:val="ChefCode"/>
-      </w:pPr>
-      <w:r>
-        <w:t xml:space="preserve">  default['mailutils']['mailx-package'] = "mailutils"</w:t>
-      </w:r>
-    </w:p>
-    <w:p>
-      <w:pPr>
-        <w:pStyle w:val="ChefCode"/>
-      </w:pPr>
-      <w:r>
-        <w:t>when "rhel"</w:t>
-      </w:r>
-    </w:p>
-    <w:p>
-      <w:pPr>
-        <w:pStyle w:val="ChefCode"/>
-      </w:pPr>
-      <w:r>
-        <w:t xml:space="preserve">  default['mailutils']['mailx-package'] = "mailx"</w:t>
-      </w:r>
-    </w:p>
-    <w:p>
-      <w:pPr>
-        <w:pStyle w:val="ChefCode"/>
-      </w:pPr>
-      <w:r>
-        <w:t>end</w:t>
-      </w:r>
-    </w:p>
-    <w:p>
-      <w:pPr>
-        <w:pStyle w:val="Commands"/>
-      </w:pPr>
-    </w:p>
-    <w:p>
-      <w:pPr>
-        <w:pStyle w:val="Commands"/>
-        <w:rPr>
-          <w:b/>
-        </w:rPr>
-      </w:pPr>
-    </w:p>
-    <w:p>
-      <w:pPr>
-        <w:pStyle w:val="Commands"/>
-        <w:rPr>
-          <w:b/>
-        </w:rPr>
-      </w:pPr>
-    </w:p>
-    <w:p>
-      <w:pPr>
-        <w:pStyle w:val="Commands"/>
-        <w:rPr>
-          <w:b/>
-        </w:rPr>
-      </w:pPr>
-    </w:p>
-    <w:p>
-      <w:pPr>
-        <w:pStyle w:val="Commands"/>
-        <w:rPr>
-          <w:b/>
-        </w:rPr>
-      </w:pPr>
-    </w:p>
-    <w:p>
-      <w:pPr>
-        <w:pStyle w:val="Commands"/>
-        <w:rPr>
-          <w:b/>
-        </w:rPr>
-      </w:pPr>
-      <w:r>
-        <w:rPr>
-          <w:b/>
-        </w:rPr>
-        <w:t>cookbooks/mailx/recipes/default.rb</w:t>
-      </w:r>
-    </w:p>
-    <w:p>
-      <w:pPr>
-        <w:pStyle w:val="ChefCode"/>
-      </w:pPr>
-      <w:r>
-        <w:t>package node['mailutils']['mailx-package'] do</w:t>
-      </w:r>
-    </w:p>
-    <w:p>
-      <w:pPr>
-        <w:pStyle w:val="ChefCode"/>
-      </w:pPr>
-      <w:r>
-        <w:t xml:space="preserve">  action :install</w:t>
-      </w:r>
-    </w:p>
-    <w:p>
-      <w:pPr>
-        <w:pStyle w:val="ChefCode"/>
-      </w:pPr>
-      <w:r>
-        <w:t>end</w:t>
-      </w:r>
-    </w:p>
-    <w:p>
-      <w:pPr>
-        <w:pStyle w:val="Commands"/>
-      </w:pPr>
-    </w:p>
-    <w:p>
-      <w:pPr>
-        <w:pStyle w:val="Commands"/>
-      </w:pPr>
-      <w:r>
-        <w:t>$ rspec cookbooks/</w:t>
-      </w:r>
-      <w:r>
-        <w:t>mailx</w:t>
-      </w:r>
-    </w:p>
-    <w:p>
-      <w:pPr>
-        <w:pStyle w:val="Commands"/>
-      </w:pPr>
     </w:p>
     <w:sectPr>
       <w:headerReference w:type="default" r:id="rId20"/>
@@ -8172,7 +7109,7 @@
         <w:rStyle w:val="PageNumber"/>
         <w:noProof/>
       </w:rPr>
-      <w:t>1</w:t>
+      <w:t>21</w:t>
     </w:r>
     <w:r>
       <w:rPr>
@@ -8226,6 +7163,13 @@
         <w:sz w:val="32"/>
       </w:rPr>
       <w:t>Chef Intermediate</w:t>
+    </w:r>
+    <w:r>
+      <w:rPr>
+        <w:rFonts w:asciiTheme="majorHAnsi" w:hAnsiTheme="majorHAnsi"/>
+        <w:sz w:val="32"/>
+      </w:rPr>
+      <w:t xml:space="preserve"> Handout</w:t>
     </w:r>
     <w:r>
       <w:rPr>

</xml_diff>